<commit_message>
non riesco più ad andare avanti a committare docs
</commit_message>
<xml_diff>
--- a/20250525_5infB_PicocoMattia_RelazioneProgettoTpsiWebServiceTimbratura.docx
+++ b/20250525_5infB_PicocoMattia_RelazioneProgettoTpsiWebServiceTimbratura.docx
@@ -74,7 +74,7 @@
     </w:p>
     <w:p>
       <w:pPr>
-        <w:spacing w:after="160" w:line="259" w:lineRule="auto"/>
+        <w:jc w:val="center"/>
         <w:rPr>
           <w:i/>
           <w:iCs/>
@@ -91,11 +91,184 @@
           <w:szCs w:val="32"/>
           <w:lang w:val="it-IT"/>
         </w:rPr>
+        <w:t>Tomcat 8.5</w:t>
+      </w:r>
+    </w:p>
+    <w:p>
+      <w:pPr>
+        <w:jc w:val="center"/>
+        <w:rPr>
+          <w:i/>
+          <w:iCs/>
+          <w:sz w:val="32"/>
+          <w:szCs w:val="32"/>
+          <w:lang w:val="it-IT"/>
+        </w:rPr>
+      </w:pPr>
+      <w:r>
+        <w:rPr>
+          <w:i/>
+          <w:iCs/>
+          <w:sz w:val="32"/>
+          <w:szCs w:val="32"/>
+          <w:lang w:val="it-IT"/>
+        </w:rPr>
+        <w:t xml:space="preserve">Apache </w:t>
+      </w:r>
+      <w:proofErr w:type="spellStart"/>
+      <w:r>
+        <w:rPr>
+          <w:i/>
+          <w:iCs/>
+          <w:sz w:val="32"/>
+          <w:szCs w:val="32"/>
+          <w:lang w:val="it-IT"/>
+        </w:rPr>
+        <w:t>netbeans</w:t>
+      </w:r>
+      <w:proofErr w:type="spellEnd"/>
+      <w:r>
+        <w:rPr>
+          <w:i/>
+          <w:iCs/>
+          <w:sz w:val="32"/>
+          <w:szCs w:val="32"/>
+          <w:lang w:val="it-IT"/>
+        </w:rPr>
+        <w:t xml:space="preserve"> 26</w:t>
+      </w:r>
+    </w:p>
+    <w:p>
+      <w:pPr>
+        <w:jc w:val="center"/>
+        <w:rPr>
+          <w:i/>
+          <w:iCs/>
+          <w:sz w:val="32"/>
+          <w:szCs w:val="32"/>
+          <w:lang w:val="it-IT"/>
+        </w:rPr>
+      </w:pPr>
+      <w:proofErr w:type="spellStart"/>
+      <w:r>
+        <w:rPr>
+          <w:i/>
+          <w:iCs/>
+          <w:sz w:val="32"/>
+          <w:szCs w:val="32"/>
+          <w:lang w:val="it-IT"/>
+        </w:rPr>
+        <w:t>Jdk</w:t>
+      </w:r>
+      <w:proofErr w:type="spellEnd"/>
+      <w:r>
+        <w:rPr>
+          <w:i/>
+          <w:iCs/>
+          <w:sz w:val="32"/>
+          <w:szCs w:val="32"/>
+          <w:lang w:val="it-IT"/>
+        </w:rPr>
+        <w:t xml:space="preserve"> 22</w:t>
+      </w:r>
+    </w:p>
+    <w:p>
+      <w:pPr>
+        <w:jc w:val="center"/>
+        <w:rPr>
+          <w:i/>
+          <w:iCs/>
+          <w:sz w:val="32"/>
+          <w:szCs w:val="32"/>
+          <w:lang w:val="it-IT"/>
+        </w:rPr>
+      </w:pPr>
+      <w:r>
+        <w:rPr>
+          <w:i/>
+          <w:iCs/>
+          <w:sz w:val="32"/>
+          <w:szCs w:val="32"/>
+          <w:lang w:val="it-IT"/>
+        </w:rPr>
+        <w:t>Maven 3.1</w:t>
+      </w:r>
+    </w:p>
+    <w:p>
+      <w:pPr>
+        <w:jc w:val="center"/>
+        <w:rPr>
+          <w:i/>
+          <w:iCs/>
+          <w:sz w:val="32"/>
+          <w:szCs w:val="32"/>
+          <w:lang w:val="it-IT"/>
+        </w:rPr>
+      </w:pPr>
+      <w:r>
+        <w:rPr>
+          <w:i/>
+          <w:iCs/>
+          <w:sz w:val="32"/>
+          <w:szCs w:val="32"/>
+          <w:lang w:val="it-IT"/>
+        </w:rPr>
+        <w:t xml:space="preserve">Java </w:t>
+      </w:r>
+      <w:proofErr w:type="spellStart"/>
+      <w:r>
+        <w:rPr>
+          <w:i/>
+          <w:iCs/>
+          <w:sz w:val="32"/>
+          <w:szCs w:val="32"/>
+          <w:lang w:val="it-IT"/>
+        </w:rPr>
+        <w:t>ee</w:t>
+      </w:r>
+      <w:proofErr w:type="spellEnd"/>
+      <w:r>
+        <w:rPr>
+          <w:i/>
+          <w:iCs/>
+          <w:sz w:val="32"/>
+          <w:szCs w:val="32"/>
+          <w:lang w:val="it-IT"/>
+        </w:rPr>
+        <w:t xml:space="preserve"> 7 web</w:t>
+      </w:r>
+    </w:p>
+    <w:p>
+      <w:pPr>
+        <w:spacing w:after="160" w:line="259" w:lineRule="auto"/>
+        <w:rPr>
+          <w:i/>
+          <w:iCs/>
+          <w:sz w:val="32"/>
+          <w:szCs w:val="32"/>
+          <w:lang w:val="it-IT"/>
+        </w:rPr>
+      </w:pPr>
+      <w:r>
+        <w:rPr>
+          <w:i/>
+          <w:iCs/>
+          <w:sz w:val="32"/>
+          <w:szCs w:val="32"/>
+          <w:lang w:val="it-IT"/>
+        </w:rPr>
         <w:br w:type="page"/>
       </w:r>
     </w:p>
     <w:sdt>
       <w:sdtPr>
+        <w:rPr>
+          <w:rFonts w:asciiTheme="minorHAnsi" w:eastAsiaTheme="minorHAnsi" w:hAnsiTheme="minorHAnsi" w:cstheme="minorBidi"/>
+          <w:color w:val="auto"/>
+          <w:sz w:val="24"/>
+          <w:szCs w:val="24"/>
+          <w:lang w:eastAsia="en-US"/>
+        </w:rPr>
         <w:id w:val="936099531"/>
         <w:docPartObj>
           <w:docPartGallery w:val="Table of Contents"/>
@@ -104,21 +277,22 @@
       </w:sdtPr>
       <w:sdtEndPr>
         <w:rPr>
-          <w:rFonts w:asciiTheme="minorHAnsi" w:eastAsiaTheme="minorHAnsi" w:hAnsiTheme="minorHAnsi" w:cstheme="minorBidi"/>
           <w:b/>
           <w:bCs/>
-          <w:color w:val="auto"/>
-          <w:sz w:val="24"/>
-          <w:szCs w:val="24"/>
-          <w:lang w:eastAsia="en-US"/>
         </w:rPr>
       </w:sdtEndPr>
       <w:sdtContent>
         <w:p>
           <w:pPr>
             <w:pStyle w:val="Titolosommario"/>
+            <w:rPr>
+              <w:lang w:val="it-IT"/>
+            </w:rPr>
           </w:pPr>
           <w:r>
+            <w:rPr>
+              <w:lang w:val="it-IT"/>
+            </w:rPr>
             <w:t>Indice</w:t>
           </w:r>
         </w:p>
@@ -1893,9 +2067,15 @@
     <w:p>
       <w:pPr>
         <w:pStyle w:val="Titolo1"/>
+        <w:rPr>
+          <w:lang w:val="it-IT"/>
+        </w:rPr>
       </w:pPr>
       <w:bookmarkStart w:id="0" w:name="_Toc199204805"/>
       <w:r>
+        <w:rPr>
+          <w:lang w:val="it-IT"/>
+        </w:rPr>
         <w:lastRenderedPageBreak/>
         <w:t>1. Scopo del Sistema</w:t>
       </w:r>
@@ -1905,13 +2085,19 @@
       <w:pPr>
         <w:pStyle w:val="Titolo2"/>
         <w:ind w:left="708"/>
-      </w:pPr>
-      <w:bookmarkStart w:id="1" w:name="obiettivi-e-contesto"/>
-      <w:bookmarkStart w:id="2" w:name="_Toc199204806"/>
-      <w:r>
+        <w:rPr>
+          <w:lang w:val="it-IT"/>
+        </w:rPr>
+      </w:pPr>
+      <w:bookmarkStart w:id="1" w:name="_Toc199204806"/>
+      <w:bookmarkStart w:id="2" w:name="obiettivi-e-contesto"/>
+      <w:r>
+        <w:rPr>
+          <w:lang w:val="it-IT"/>
+        </w:rPr>
         <w:t>1.1. Obiettivi e Contesto</w:t>
       </w:r>
-      <w:bookmarkEnd w:id="2"/>
+      <w:bookmarkEnd w:id="1"/>
     </w:p>
     <w:p>
       <w:pPr>
@@ -1946,13 +2132,13 @@
         <w:pStyle w:val="Titolo2"/>
         <w:ind w:left="708"/>
       </w:pPr>
-      <w:bookmarkStart w:id="3" w:name="problemi-risolti-e-benefici"/>
-      <w:bookmarkStart w:id="4" w:name="_Toc199204807"/>
-      <w:bookmarkEnd w:id="1"/>
+      <w:bookmarkStart w:id="3" w:name="_Toc199204807"/>
+      <w:bookmarkStart w:id="4" w:name="problemi-risolti-e-benefici"/>
+      <w:bookmarkEnd w:id="2"/>
       <w:r>
         <w:t>1.2. Problemi Risolti e Benefici</w:t>
       </w:r>
-      <w:bookmarkEnd w:id="4"/>
+      <w:bookmarkEnd w:id="3"/>
     </w:p>
     <w:p>
       <w:pPr>
@@ -2091,6 +2277,9 @@
           <w:ilvl w:val="0"/>
           <w:numId w:val="1"/>
         </w:numPr>
+        <w:rPr>
+          <w:lang w:val="it-IT"/>
+        </w:rPr>
       </w:pPr>
       <w:r>
         <w:rPr>
@@ -2116,6 +2305,7 @@
         <w:rPr>
           <w:sz w:val="14"/>
           <w:szCs w:val="14"/>
+          <w:lang w:val="it-IT"/>
         </w:rPr>
       </w:pPr>
     </w:p>
@@ -2125,6 +2315,7 @@
         <w:rPr>
           <w:sz w:val="8"/>
           <w:szCs w:val="8"/>
+          <w:lang w:val="it-IT"/>
         </w:rPr>
       </w:pPr>
     </w:p>
@@ -2133,13 +2324,29 @@
         <w:pStyle w:val="Titolo2"/>
         <w:ind w:left="708"/>
       </w:pPr>
-      <w:bookmarkStart w:id="5" w:name="utenti-e-sistemi-target"/>
-      <w:bookmarkStart w:id="6" w:name="_Toc199204808"/>
-      <w:bookmarkEnd w:id="3"/>
-      <w:r>
-        <w:t>1.3. Utenti e Sistemi Target</w:t>
-      </w:r>
-      <w:bookmarkEnd w:id="6"/>
+      <w:bookmarkStart w:id="5" w:name="_Toc199204808"/>
+      <w:bookmarkStart w:id="6" w:name="utenti-e-sistemi-target"/>
+      <w:bookmarkEnd w:id="4"/>
+      <w:r>
+        <w:t xml:space="preserve">1.3. </w:t>
+      </w:r>
+      <w:proofErr w:type="spellStart"/>
+      <w:r>
+        <w:t>Utenti</w:t>
+      </w:r>
+      <w:proofErr w:type="spellEnd"/>
+      <w:r>
+        <w:t xml:space="preserve"> e </w:t>
+      </w:r>
+      <w:proofErr w:type="spellStart"/>
+      <w:r>
+        <w:t>Sistemi</w:t>
+      </w:r>
+      <w:proofErr w:type="spellEnd"/>
+      <w:r>
+        <w:t xml:space="preserve"> Target</w:t>
+      </w:r>
+      <w:bookmarkEnd w:id="5"/>
     </w:p>
     <w:p>
       <w:pPr>
@@ -2240,6 +2447,9 @@
           <w:ilvl w:val="0"/>
           <w:numId w:val="2"/>
         </w:numPr>
+        <w:rPr>
+          <w:lang w:val="it-IT"/>
+        </w:rPr>
       </w:pPr>
       <w:r>
         <w:rPr>
@@ -2265,6 +2475,7 @@
         <w:rPr>
           <w:sz w:val="12"/>
           <w:szCs w:val="12"/>
+          <w:lang w:val="it-IT"/>
         </w:rPr>
       </w:pPr>
     </w:p>
@@ -2273,6 +2484,7 @@
         <w:rPr>
           <w:sz w:val="2"/>
           <w:szCs w:val="2"/>
+          <w:lang w:val="it-IT"/>
         </w:rPr>
       </w:pPr>
     </w:p>
@@ -2280,10 +2492,16 @@
       <w:pPr>
         <w:pStyle w:val="Titolo2"/>
         <w:ind w:left="708"/>
+        <w:rPr>
+          <w:lang w:val="it-IT"/>
+        </w:rPr>
       </w:pPr>
       <w:bookmarkStart w:id="7" w:name="_Toc199204809"/>
-      <w:bookmarkEnd w:id="5"/>
-      <w:r>
+      <w:bookmarkEnd w:id="6"/>
+      <w:r>
+        <w:rPr>
+          <w:lang w:val="it-IT"/>
+        </w:rPr>
         <w:t>1.4. Confini e Limitazioni (Attuali)</w:t>
       </w:r>
       <w:bookmarkEnd w:id="7"/>
@@ -2379,9 +2597,15 @@
     <w:p>
       <w:pPr>
         <w:pStyle w:val="Titolo1"/>
+        <w:rPr>
+          <w:lang w:val="it-IT"/>
+        </w:rPr>
       </w:pPr>
       <w:bookmarkStart w:id="8" w:name="_Toc199204810"/>
       <w:r>
+        <w:rPr>
+          <w:lang w:val="it-IT"/>
+        </w:rPr>
         <w:t>2. Utilizzo delle API (Web Service REST)</w:t>
       </w:r>
       <w:bookmarkEnd w:id="8"/>
@@ -2390,13 +2614,19 @@
       <w:pPr>
         <w:pStyle w:val="Titolo2"/>
         <w:ind w:left="708"/>
-      </w:pPr>
-      <w:bookmarkStart w:id="9" w:name="principi-e-architettura-api"/>
-      <w:bookmarkStart w:id="10" w:name="_Toc199204811"/>
-      <w:r>
+        <w:rPr>
+          <w:lang w:val="it-IT"/>
+        </w:rPr>
+      </w:pPr>
+      <w:bookmarkStart w:id="9" w:name="_Toc199204811"/>
+      <w:bookmarkStart w:id="10" w:name="principi-e-architettura-api"/>
+      <w:r>
+        <w:rPr>
+          <w:lang w:val="it-IT"/>
+        </w:rPr>
         <w:t>2.1. Principi e Architettura API</w:t>
       </w:r>
-      <w:bookmarkEnd w:id="10"/>
+      <w:bookmarkEnd w:id="9"/>
     </w:p>
     <w:p>
       <w:pPr>
@@ -2630,18 +2860,27 @@
       <w:pPr>
         <w:pStyle w:val="Titolo2"/>
         <w:ind w:left="708"/>
-      </w:pPr>
-      <w:bookmarkStart w:id="11" w:name="url-di-base-e-versioning"/>
-      <w:bookmarkStart w:id="12" w:name="_Toc199204812"/>
-      <w:bookmarkEnd w:id="9"/>
-      <w:r>
+        <w:rPr>
+          <w:lang w:val="it-IT"/>
+        </w:rPr>
+      </w:pPr>
+      <w:bookmarkStart w:id="11" w:name="_Toc199204812"/>
+      <w:bookmarkStart w:id="12" w:name="url-di-base-e-versioning"/>
+      <w:bookmarkEnd w:id="10"/>
+      <w:r>
+        <w:rPr>
+          <w:lang w:val="it-IT"/>
+        </w:rPr>
         <w:t xml:space="preserve">2.2. URL di Base e </w:t>
       </w:r>
       <w:proofErr w:type="spellStart"/>
       <w:r>
+        <w:rPr>
+          <w:lang w:val="it-IT"/>
+        </w:rPr>
         <w:t>Versioning</w:t>
       </w:r>
-      <w:bookmarkEnd w:id="12"/>
+      <w:bookmarkEnd w:id="11"/>
       <w:proofErr w:type="spellEnd"/>
     </w:p>
     <w:p>
@@ -2730,27 +2969,39 @@
       </w:pPr>
       <w:bookmarkStart w:id="13" w:name="endpoint-dettagliati"/>
       <w:bookmarkStart w:id="14" w:name="delete-timbrature"/>
-      <w:bookmarkEnd w:id="11"/>
+      <w:bookmarkEnd w:id="12"/>
     </w:p>
     <w:p>
       <w:pPr>
         <w:pStyle w:val="Titolo2"/>
         <w:ind w:left="708"/>
-      </w:pPr>
-      <w:bookmarkStart w:id="15" w:name="flussi-di-lavoro-tipici"/>
-      <w:bookmarkStart w:id="16" w:name="_Toc199204813"/>
+        <w:rPr>
+          <w:lang w:val="it-IT"/>
+        </w:rPr>
+      </w:pPr>
+      <w:bookmarkStart w:id="15" w:name="_Toc199204813"/>
+      <w:bookmarkStart w:id="16" w:name="flussi-di-lavoro-tipici"/>
       <w:bookmarkEnd w:id="13"/>
       <w:bookmarkEnd w:id="14"/>
       <w:r>
+        <w:rPr>
+          <w:lang w:val="it-IT"/>
+        </w:rPr>
         <w:t>2.</w:t>
       </w:r>
       <w:r>
+        <w:rPr>
+          <w:lang w:val="it-IT"/>
+        </w:rPr>
         <w:t>3</w:t>
       </w:r>
       <w:r>
+        <w:rPr>
+          <w:lang w:val="it-IT"/>
+        </w:rPr>
         <w:t>. Flussi di Lavoro Tipici</w:t>
       </w:r>
-      <w:bookmarkEnd w:id="16"/>
+      <w:bookmarkEnd w:id="15"/>
     </w:p>
     <w:p>
       <w:pPr>
@@ -3085,6 +3336,9 @@
           <w:ilvl w:val="0"/>
           <w:numId w:val="4"/>
         </w:numPr>
+        <w:rPr>
+          <w:lang w:val="it-IT"/>
+        </w:rPr>
       </w:pPr>
       <w:r>
         <w:rPr>
@@ -3192,27 +3446,48 @@
           <w:bottom w:val="single" w:sz="6" w:space="1" w:color="auto"/>
         </w:pBdr>
         <w:ind w:left="1068"/>
-      </w:pPr>
-    </w:p>
-    <w:p/>
+        <w:rPr>
+          <w:lang w:val="it-IT"/>
+        </w:rPr>
+      </w:pPr>
+    </w:p>
+    <w:p>
+      <w:pPr>
+        <w:rPr>
+          <w:lang w:val="it-IT"/>
+        </w:rPr>
+      </w:pPr>
+    </w:p>
     <w:p>
       <w:pPr>
         <w:pStyle w:val="Titolo2"/>
         <w:ind w:left="708"/>
-      </w:pPr>
-      <w:bookmarkStart w:id="17" w:name="gestione-degli-errori-e-codici-di-stato"/>
-      <w:bookmarkStart w:id="18" w:name="_Toc199204814"/>
-      <w:bookmarkEnd w:id="15"/>
-      <w:r>
+        <w:rPr>
+          <w:lang w:val="it-IT"/>
+        </w:rPr>
+      </w:pPr>
+      <w:bookmarkStart w:id="17" w:name="_Toc199204814"/>
+      <w:bookmarkStart w:id="18" w:name="gestione-degli-errori-e-codici-di-stato"/>
+      <w:bookmarkEnd w:id="16"/>
+      <w:r>
+        <w:rPr>
+          <w:lang w:val="it-IT"/>
+        </w:rPr>
         <w:t>2.</w:t>
       </w:r>
       <w:r>
+        <w:rPr>
+          <w:lang w:val="it-IT"/>
+        </w:rPr>
         <w:t>4</w:t>
       </w:r>
       <w:r>
+        <w:rPr>
+          <w:lang w:val="it-IT"/>
+        </w:rPr>
         <w:t>. Gestione degli Errori e Codici di Stato</w:t>
       </w:r>
-      <w:bookmarkEnd w:id="18"/>
+      <w:bookmarkEnd w:id="17"/>
     </w:p>
     <w:p>
       <w:pPr>
@@ -3554,24 +3829,42 @@
       <w:pPr>
         <w:pStyle w:val="Titolo2"/>
         <w:ind w:left="708"/>
+        <w:rPr>
+          <w:lang w:val="it-IT"/>
+        </w:rPr>
       </w:pPr>
       <w:bookmarkStart w:id="19" w:name="_Toc199204815"/>
-      <w:bookmarkEnd w:id="17"/>
-      <w:r>
+      <w:bookmarkEnd w:id="18"/>
+      <w:r>
+        <w:rPr>
+          <w:lang w:val="it-IT"/>
+        </w:rPr>
         <w:t>2.</w:t>
       </w:r>
       <w:r>
+        <w:rPr>
+          <w:lang w:val="it-IT"/>
+        </w:rPr>
         <w:t>5</w:t>
       </w:r>
       <w:r>
+        <w:rPr>
+          <w:lang w:val="it-IT"/>
+        </w:rPr>
         <w:t>. Esempi di Interazione (</w:t>
       </w:r>
       <w:proofErr w:type="spellStart"/>
       <w:r>
+        <w:rPr>
+          <w:lang w:val="it-IT"/>
+        </w:rPr>
         <w:t>curl</w:t>
       </w:r>
       <w:proofErr w:type="spellEnd"/>
       <w:r>
+        <w:rPr>
+          <w:lang w:val="it-IT"/>
+        </w:rPr>
         <w:t>)</w:t>
       </w:r>
       <w:bookmarkEnd w:id="19"/>
@@ -3700,26 +3993,38 @@
     <w:p>
       <w:pPr>
         <w:pStyle w:val="Titolo1"/>
-      </w:pPr>
-      <w:bookmarkStart w:id="20" w:name="dettagli-di-implementazione"/>
-      <w:bookmarkStart w:id="21" w:name="_Toc199204816"/>
-      <w:r>
+        <w:rPr>
+          <w:lang w:val="it-IT"/>
+        </w:rPr>
+      </w:pPr>
+      <w:bookmarkStart w:id="20" w:name="_Toc199204816"/>
+      <w:bookmarkStart w:id="21" w:name="dettagli-di-implementazione"/>
+      <w:r>
+        <w:rPr>
+          <w:lang w:val="it-IT"/>
+        </w:rPr>
         <w:lastRenderedPageBreak/>
         <w:t>3. Dettagli di Implementazione</w:t>
       </w:r>
-      <w:bookmarkEnd w:id="21"/>
+      <w:bookmarkEnd w:id="20"/>
     </w:p>
     <w:p>
       <w:pPr>
         <w:pStyle w:val="Titolo2"/>
         <w:ind w:left="708"/>
-      </w:pPr>
-      <w:bookmarkStart w:id="22" w:name="architettura-software"/>
-      <w:bookmarkStart w:id="23" w:name="_Toc199204817"/>
-      <w:r>
+        <w:rPr>
+          <w:lang w:val="it-IT"/>
+        </w:rPr>
+      </w:pPr>
+      <w:bookmarkStart w:id="22" w:name="_Toc199204817"/>
+      <w:bookmarkStart w:id="23" w:name="architettura-software"/>
+      <w:r>
+        <w:rPr>
+          <w:lang w:val="it-IT"/>
+        </w:rPr>
         <w:t>3.1. Architettura Software</w:t>
       </w:r>
-      <w:bookmarkEnd w:id="23"/>
+      <w:bookmarkEnd w:id="22"/>
     </w:p>
     <w:p>
       <w:pPr>
@@ -3952,13 +4257,13 @@
         <w:pStyle w:val="Titolo2"/>
         <w:ind w:left="708"/>
       </w:pPr>
-      <w:bookmarkStart w:id="24" w:name="struttura-del-database"/>
-      <w:bookmarkStart w:id="25" w:name="_Toc199204818"/>
-      <w:bookmarkEnd w:id="22"/>
+      <w:bookmarkStart w:id="24" w:name="_Toc199204818"/>
+      <w:bookmarkStart w:id="25" w:name="struttura-del-database"/>
+      <w:bookmarkEnd w:id="23"/>
       <w:r>
         <w:t>3.2. Struttura del Database</w:t>
       </w:r>
-      <w:bookmarkEnd w:id="25"/>
+      <w:bookmarkEnd w:id="24"/>
     </w:p>
     <w:p>
       <w:pPr>
@@ -4037,6 +4342,9 @@
           <w:ilvl w:val="0"/>
           <w:numId w:val="9"/>
         </w:numPr>
+        <w:rPr>
+          <w:lang w:val="it-IT"/>
+        </w:rPr>
       </w:pPr>
       <w:r>
         <w:rPr>
@@ -4071,6 +4379,7 @@
         <w:rPr>
           <w:sz w:val="12"/>
           <w:szCs w:val="12"/>
+          <w:lang w:val="it-IT"/>
         </w:rPr>
       </w:pPr>
     </w:p>
@@ -4080,6 +4389,7 @@
         <w:rPr>
           <w:sz w:val="2"/>
           <w:szCs w:val="2"/>
+          <w:lang w:val="it-IT"/>
         </w:rPr>
       </w:pPr>
     </w:p>
@@ -4087,30 +4397,42 @@
       <w:pPr>
         <w:pStyle w:val="Titolo2"/>
         <w:ind w:left="708"/>
-      </w:pPr>
-      <w:bookmarkStart w:id="26" w:name="componenti-chiave-del-backend-java"/>
-      <w:bookmarkStart w:id="27" w:name="_Toc199204819"/>
-      <w:bookmarkEnd w:id="24"/>
-      <w:r>
+        <w:rPr>
+          <w:lang w:val="it-IT"/>
+        </w:rPr>
+      </w:pPr>
+      <w:bookmarkStart w:id="26" w:name="_Toc199204819"/>
+      <w:bookmarkStart w:id="27" w:name="componenti-chiave-del-backend-java"/>
+      <w:bookmarkEnd w:id="25"/>
+      <w:r>
+        <w:rPr>
+          <w:lang w:val="it-IT"/>
+        </w:rPr>
         <w:t xml:space="preserve">3.3. Componenti Chiave del </w:t>
       </w:r>
       <w:proofErr w:type="spellStart"/>
       <w:r>
+        <w:rPr>
+          <w:lang w:val="it-IT"/>
+        </w:rPr>
         <w:t>Backend</w:t>
       </w:r>
       <w:proofErr w:type="spellEnd"/>
       <w:r>
+        <w:rPr>
+          <w:lang w:val="it-IT"/>
+        </w:rPr>
         <w:t xml:space="preserve"> (Java)</w:t>
       </w:r>
-      <w:bookmarkEnd w:id="27"/>
+      <w:bookmarkEnd w:id="26"/>
     </w:p>
     <w:p>
       <w:pPr>
         <w:pStyle w:val="Titolo3"/>
         <w:ind w:left="1416"/>
       </w:pPr>
-      <w:bookmarkStart w:id="28" w:name="timbraturaservlet-controllerendpoint"/>
-      <w:bookmarkStart w:id="29" w:name="_Toc199204820"/>
+      <w:bookmarkStart w:id="28" w:name="_Toc199204820"/>
+      <w:bookmarkStart w:id="29" w:name="timbraturaservlet-controllerendpoint"/>
       <w:r>
         <w:t xml:space="preserve">3.3.1. </w:t>
       </w:r>
@@ -4126,7 +4448,7 @@
       <w:r>
         <w:t xml:space="preserve"> (Controller/Endpoint)</w:t>
       </w:r>
-      <w:bookmarkEnd w:id="29"/>
+      <w:bookmarkEnd w:id="28"/>
     </w:p>
     <w:p>
       <w:pPr>
@@ -4247,9 +4569,9 @@
         <w:pStyle w:val="Titolo3"/>
         <w:ind w:left="1416"/>
       </w:pPr>
-      <w:bookmarkStart w:id="30" w:name="timbraturadao-data-access-business-logic"/>
-      <w:bookmarkStart w:id="31" w:name="_Toc199204821"/>
-      <w:bookmarkEnd w:id="28"/>
+      <w:bookmarkStart w:id="30" w:name="_Toc199204821"/>
+      <w:bookmarkStart w:id="31" w:name="timbraturadao-data-access-business-logic"/>
+      <w:bookmarkEnd w:id="29"/>
       <w:r>
         <w:t xml:space="preserve">3.3.2. </w:t>
       </w:r>
@@ -4263,17 +4585,9 @@
       </w:r>
       <w:proofErr w:type="spellEnd"/>
       <w:r>
-        <w:t xml:space="preserve"> (Data Access &amp; Business </w:t>
-      </w:r>
-      <w:proofErr w:type="spellStart"/>
-      <w:r>
-        <w:t>Logic</w:t>
-      </w:r>
-      <w:proofErr w:type="spellEnd"/>
-      <w:r>
-        <w:t>)</w:t>
-      </w:r>
-      <w:bookmarkEnd w:id="31"/>
+        <w:t xml:space="preserve"> (Data Access &amp; Business Logic)</w:t>
+      </w:r>
+      <w:bookmarkEnd w:id="30"/>
     </w:p>
     <w:p>
       <w:pPr>
@@ -4331,9 +4645,9 @@
         <w:pStyle w:val="Titolo3"/>
         <w:ind w:left="1416"/>
       </w:pPr>
-      <w:bookmarkStart w:id="32" w:name="databasemanager-connessione-db"/>
-      <w:bookmarkStart w:id="33" w:name="_Toc199204822"/>
-      <w:bookmarkEnd w:id="30"/>
+      <w:bookmarkStart w:id="32" w:name="_Toc199204822"/>
+      <w:bookmarkStart w:id="33" w:name="databasemanager-connessione-db"/>
+      <w:bookmarkEnd w:id="31"/>
       <w:r>
         <w:t xml:space="preserve">3.3.3. </w:t>
       </w:r>
@@ -4346,9 +4660,17 @@
       </w:r>
       <w:proofErr w:type="spellEnd"/>
       <w:r>
-        <w:t xml:space="preserve"> (Connessione DB)</w:t>
-      </w:r>
-      <w:bookmarkEnd w:id="33"/>
+        <w:t xml:space="preserve"> (</w:t>
+      </w:r>
+      <w:proofErr w:type="spellStart"/>
+      <w:r>
+        <w:t>Connessione</w:t>
+      </w:r>
+      <w:proofErr w:type="spellEnd"/>
+      <w:r>
+        <w:t xml:space="preserve"> DB)</w:t>
+      </w:r>
+      <w:bookmarkEnd w:id="32"/>
     </w:p>
     <w:p>
       <w:pPr>
@@ -4391,13 +4713,13 @@
         <w:pStyle w:val="Titolo3"/>
         <w:ind w:left="1416"/>
       </w:pPr>
-      <w:bookmarkStart w:id="34" w:name="modelli-dati"/>
-      <w:bookmarkStart w:id="35" w:name="_Toc199204823"/>
-      <w:bookmarkEnd w:id="32"/>
+      <w:bookmarkStart w:id="34" w:name="_Toc199204823"/>
+      <w:bookmarkStart w:id="35" w:name="modelli-dati"/>
+      <w:bookmarkEnd w:id="33"/>
       <w:r>
         <w:t>3.3.4. Modelli Dati</w:t>
       </w:r>
-      <w:bookmarkEnd w:id="35"/>
+      <w:bookmarkEnd w:id="34"/>
     </w:p>
     <w:p>
       <w:pPr>
@@ -4463,15 +4785,21 @@
       <w:pPr>
         <w:pStyle w:val="Titolo2"/>
         <w:ind w:left="708"/>
-      </w:pPr>
-      <w:bookmarkStart w:id="36" w:name="logica-di-business-e-validazione"/>
-      <w:bookmarkStart w:id="37" w:name="_Toc199204824"/>
-      <w:bookmarkEnd w:id="26"/>
-      <w:bookmarkEnd w:id="34"/>
-      <w:r>
+        <w:rPr>
+          <w:lang w:val="it-IT"/>
+        </w:rPr>
+      </w:pPr>
+      <w:bookmarkStart w:id="36" w:name="_Toc199204824"/>
+      <w:bookmarkStart w:id="37" w:name="logica-di-business-e-validazione"/>
+      <w:bookmarkEnd w:id="27"/>
+      <w:bookmarkEnd w:id="35"/>
+      <w:r>
+        <w:rPr>
+          <w:lang w:val="it-IT"/>
+        </w:rPr>
         <w:t>3.4. Logica di Business e Validazione</w:t>
       </w:r>
-      <w:bookmarkEnd w:id="37"/>
+      <w:bookmarkEnd w:id="36"/>
     </w:p>
     <w:p>
       <w:pPr>
@@ -4574,6 +4902,9 @@
           <w:numId w:val="7"/>
         </w:numPr>
         <w:ind w:left="1428"/>
+        <w:rPr>
+          <w:lang w:val="it-IT"/>
+        </w:rPr>
       </w:pPr>
       <w:r>
         <w:rPr>
@@ -4591,27 +4922,37 @@
         <w:rPr>
           <w:sz w:val="16"/>
           <w:szCs w:val="16"/>
+          <w:lang w:val="it-IT"/>
         </w:rPr>
       </w:pPr>
     </w:p>
     <w:p>
       <w:pPr>
         <w:ind w:left="1068"/>
+        <w:rPr>
+          <w:lang w:val="it-IT"/>
+        </w:rPr>
       </w:pPr>
     </w:p>
     <w:p>
       <w:pPr>
         <w:pStyle w:val="Titolo2"/>
         <w:ind w:left="708"/>
-      </w:pPr>
-      <w:bookmarkStart w:id="38" w:name="X119ee8361ed94e94e7566bc79a406eec9c4b43b"/>
-      <w:bookmarkStart w:id="39" w:name="_Toc199204825"/>
-      <w:bookmarkEnd w:id="36"/>
-      <w:r>
+        <w:rPr>
+          <w:lang w:val="it-IT"/>
+        </w:rPr>
+      </w:pPr>
+      <w:bookmarkStart w:id="38" w:name="_Toc199204825"/>
+      <w:bookmarkStart w:id="39" w:name="X119ee8361ed94e94e7566bc79a406eec9c4b43b"/>
+      <w:bookmarkEnd w:id="37"/>
+      <w:r>
+        <w:rPr>
+          <w:lang w:val="it-IT"/>
+        </w:rPr>
         <w:lastRenderedPageBreak/>
         <w:t>3.5. Considerazioni sulla Sicurezza (Attuale e Futura)</w:t>
       </w:r>
-      <w:bookmarkEnd w:id="39"/>
+      <w:bookmarkEnd w:id="38"/>
     </w:p>
     <w:p>
       <w:pPr>
@@ -4656,6 +4997,9 @@
           <w:numId w:val="6"/>
         </w:numPr>
         <w:ind w:left="1428"/>
+        <w:rPr>
+          <w:lang w:val="it-IT"/>
+        </w:rPr>
       </w:pPr>
       <w:r>
         <w:rPr>
@@ -4709,6 +5053,7 @@
         <w:rPr>
           <w:sz w:val="12"/>
           <w:szCs w:val="12"/>
+          <w:lang w:val="it-IT"/>
         </w:rPr>
       </w:pPr>
     </w:p>
@@ -4718,6 +5063,7 @@
         <w:rPr>
           <w:sz w:val="4"/>
           <w:szCs w:val="4"/>
+          <w:lang w:val="it-IT"/>
         </w:rPr>
       </w:pPr>
     </w:p>
@@ -4726,13 +5072,29 @@
         <w:pStyle w:val="Titolo2"/>
         <w:ind w:left="708"/>
       </w:pPr>
-      <w:bookmarkStart w:id="40" w:name="possibili-estensioni-future"/>
-      <w:bookmarkStart w:id="41" w:name="_Toc199204826"/>
-      <w:bookmarkEnd w:id="38"/>
-      <w:r>
-        <w:t>3.6. Possibili Estensioni Future</w:t>
-      </w:r>
-      <w:bookmarkEnd w:id="41"/>
+      <w:bookmarkStart w:id="40" w:name="_Toc199204826"/>
+      <w:bookmarkStart w:id="41" w:name="possibili-estensioni-future"/>
+      <w:bookmarkEnd w:id="39"/>
+      <w:r>
+        <w:t xml:space="preserve">3.6. </w:t>
+      </w:r>
+      <w:proofErr w:type="spellStart"/>
+      <w:r>
+        <w:t>Possibili</w:t>
+      </w:r>
+      <w:proofErr w:type="spellEnd"/>
+      <w:r>
+        <w:t xml:space="preserve"> </w:t>
+      </w:r>
+      <w:proofErr w:type="spellStart"/>
+      <w:r>
+        <w:t>Estensioni</w:t>
+      </w:r>
+      <w:proofErr w:type="spellEnd"/>
+      <w:r>
+        <w:t xml:space="preserve"> Future</w:t>
+      </w:r>
+      <w:bookmarkEnd w:id="40"/>
     </w:p>
     <w:p>
       <w:pPr>
@@ -4846,8 +5208,8 @@
         <w:t>.</w:t>
       </w:r>
     </w:p>
-    <w:bookmarkEnd w:id="20"/>
-    <w:bookmarkEnd w:id="40"/>
+    <w:bookmarkEnd w:id="21"/>
+    <w:bookmarkEnd w:id="41"/>
     <w:p>
       <w:pPr>
         <w:rPr>
@@ -5100,7 +5462,6 @@
         <w:rPr>
           <w:sz w:val="14"/>
           <w:szCs w:val="14"/>
-          <w:lang w:val="it-IT"/>
         </w:rPr>
       </w:pPr>
       <w:r>
@@ -5116,7 +5477,6 @@
         <w:rPr>
           <w:sz w:val="14"/>
           <w:szCs w:val="14"/>
-          <w:lang w:val="it-IT"/>
         </w:rPr>
         <w:t>codice_rfid</w:t>
       </w:r>
@@ -5125,7 +5485,6 @@
         <w:rPr>
           <w:sz w:val="14"/>
           <w:szCs w:val="14"/>
-          <w:lang w:val="it-IT"/>
         </w:rPr>
         <w:t xml:space="preserve"> </w:t>
       </w:r>
@@ -5134,7 +5493,6 @@
         <w:rPr>
           <w:sz w:val="14"/>
           <w:szCs w:val="14"/>
-          <w:lang w:val="it-IT"/>
         </w:rPr>
         <w:t>CHAR(</w:t>
       </w:r>
@@ -5143,7 +5501,6 @@
         <w:rPr>
           <w:sz w:val="14"/>
           <w:szCs w:val="14"/>
-          <w:lang w:val="it-IT"/>
         </w:rPr>
         <w:t xml:space="preserve">8) UNIQUE, </w:t>
       </w:r>
@@ -5153,14 +5510,12 @@
         <w:rPr>
           <w:sz w:val="14"/>
           <w:szCs w:val="14"/>
-          <w:lang w:val="it-IT"/>
-        </w:rPr>
-      </w:pPr>
-      <w:r>
-        <w:rPr>
-          <w:sz w:val="14"/>
-          <w:szCs w:val="14"/>
-          <w:lang w:val="it-IT"/>
+        </w:rPr>
+      </w:pPr>
+      <w:r>
+        <w:rPr>
+          <w:sz w:val="14"/>
+          <w:szCs w:val="14"/>
         </w:rPr>
         <w:t xml:space="preserve">    </w:t>
       </w:r>
@@ -5169,7 +5524,6 @@
         <w:rPr>
           <w:sz w:val="14"/>
           <w:szCs w:val="14"/>
-          <w:lang w:val="it-IT"/>
         </w:rPr>
         <w:t>timbratura_odierna</w:t>
       </w:r>
@@ -5178,7 +5532,6 @@
         <w:rPr>
           <w:sz w:val="14"/>
           <w:szCs w:val="14"/>
-          <w:lang w:val="it-IT"/>
         </w:rPr>
         <w:t xml:space="preserve"> BOOLEAN DEFAULT FALSE </w:t>
       </w:r>
@@ -5188,14 +5541,12 @@
         <w:rPr>
           <w:sz w:val="14"/>
           <w:szCs w:val="14"/>
-          <w:lang w:val="it-IT"/>
-        </w:rPr>
-      </w:pPr>
-      <w:r>
-        <w:rPr>
-          <w:sz w:val="14"/>
-          <w:szCs w:val="14"/>
-          <w:lang w:val="it-IT"/>
+        </w:rPr>
+      </w:pPr>
+      <w:r>
+        <w:rPr>
+          <w:sz w:val="14"/>
+          <w:szCs w:val="14"/>
         </w:rPr>
         <w:t xml:space="preserve">); </w:t>
       </w:r>
@@ -5205,30 +5556,43 @@
         <w:rPr>
           <w:sz w:val="14"/>
           <w:szCs w:val="14"/>
-          <w:lang w:val="it-IT"/>
-        </w:rPr>
-      </w:pPr>
-      <w:r>
-        <w:rPr>
-          <w:sz w:val="14"/>
-          <w:szCs w:val="14"/>
-          <w:lang w:val="it-IT"/>
-        </w:rPr>
-        <w:t xml:space="preserve">CREATE TABLE tornelli ( </w:t>
-      </w:r>
-    </w:p>
-    <w:p>
-      <w:pPr>
-        <w:rPr>
-          <w:sz w:val="14"/>
-          <w:szCs w:val="14"/>
-        </w:rPr>
-      </w:pPr>
-      <w:r>
-        <w:rPr>
-          <w:sz w:val="14"/>
-          <w:szCs w:val="14"/>
-          <w:lang w:val="it-IT"/>
+        </w:rPr>
+      </w:pPr>
+      <w:r>
+        <w:rPr>
+          <w:sz w:val="14"/>
+          <w:szCs w:val="14"/>
+        </w:rPr>
+        <w:t xml:space="preserve">CREATE TABLE </w:t>
+      </w:r>
+      <w:proofErr w:type="spellStart"/>
+      <w:r>
+        <w:rPr>
+          <w:sz w:val="14"/>
+          <w:szCs w:val="14"/>
+        </w:rPr>
+        <w:t>tornelli</w:t>
+      </w:r>
+      <w:proofErr w:type="spellEnd"/>
+      <w:r>
+        <w:rPr>
+          <w:sz w:val="14"/>
+          <w:szCs w:val="14"/>
+        </w:rPr>
+        <w:t xml:space="preserve"> ( </w:t>
+      </w:r>
+    </w:p>
+    <w:p>
+      <w:pPr>
+        <w:rPr>
+          <w:sz w:val="14"/>
+          <w:szCs w:val="14"/>
+        </w:rPr>
+      </w:pPr>
+      <w:r>
+        <w:rPr>
+          <w:sz w:val="14"/>
+          <w:szCs w:val="14"/>
         </w:rPr>
         <w:t xml:space="preserve">    </w:t>
       </w:r>
@@ -5332,14 +5696,12 @@
         <w:rPr>
           <w:sz w:val="14"/>
           <w:szCs w:val="14"/>
-          <w:lang w:val="it-IT"/>
-        </w:rPr>
-      </w:pPr>
-      <w:r>
-        <w:rPr>
-          <w:sz w:val="14"/>
-          <w:szCs w:val="14"/>
-          <w:lang w:val="it-IT"/>
+        </w:rPr>
+      </w:pPr>
+      <w:r>
+        <w:rPr>
+          <w:sz w:val="14"/>
+          <w:szCs w:val="14"/>
         </w:rPr>
         <w:t xml:space="preserve">); </w:t>
       </w:r>
@@ -5349,30 +5711,43 @@
         <w:rPr>
           <w:sz w:val="14"/>
           <w:szCs w:val="14"/>
-          <w:lang w:val="it-IT"/>
-        </w:rPr>
-      </w:pPr>
-      <w:r>
-        <w:rPr>
-          <w:sz w:val="14"/>
-          <w:szCs w:val="14"/>
-          <w:lang w:val="it-IT"/>
-        </w:rPr>
-        <w:t xml:space="preserve">CREATE TABLE timbrature ( </w:t>
-      </w:r>
-    </w:p>
-    <w:p>
-      <w:pPr>
-        <w:rPr>
-          <w:sz w:val="14"/>
-          <w:szCs w:val="14"/>
-        </w:rPr>
-      </w:pPr>
-      <w:r>
-        <w:rPr>
-          <w:sz w:val="14"/>
-          <w:szCs w:val="14"/>
-          <w:lang w:val="it-IT"/>
+        </w:rPr>
+      </w:pPr>
+      <w:r>
+        <w:rPr>
+          <w:sz w:val="14"/>
+          <w:szCs w:val="14"/>
+        </w:rPr>
+        <w:t xml:space="preserve">CREATE TABLE </w:t>
+      </w:r>
+      <w:proofErr w:type="spellStart"/>
+      <w:r>
+        <w:rPr>
+          <w:sz w:val="14"/>
+          <w:szCs w:val="14"/>
+        </w:rPr>
+        <w:t>timbrature</w:t>
+      </w:r>
+      <w:proofErr w:type="spellEnd"/>
+      <w:r>
+        <w:rPr>
+          <w:sz w:val="14"/>
+          <w:szCs w:val="14"/>
+        </w:rPr>
+        <w:t xml:space="preserve"> ( </w:t>
+      </w:r>
+    </w:p>
+    <w:p>
+      <w:pPr>
+        <w:rPr>
+          <w:sz w:val="14"/>
+          <w:szCs w:val="14"/>
+        </w:rPr>
+      </w:pPr>
+      <w:r>
+        <w:rPr>
+          <w:sz w:val="14"/>
+          <w:szCs w:val="14"/>
         </w:rPr>
         <w:t xml:space="preserve">    </w:t>
       </w:r>
@@ -7775,6 +8150,7 @@
   <w:style w:type="character" w:default="1" w:styleId="Carpredefinitoparagrafo">
     <w:name w:val="Default Paragraph Font"/>
     <w:uiPriority w:val="1"/>
+    <w:semiHidden/>
     <w:unhideWhenUsed/>
   </w:style>
   <w:style w:type="table" w:default="1" w:styleId="Tabellanormale">

</xml_diff>